<commit_message>
Added code to correctly load the yard as java code. Slight Modifications in directories for images and their names.
</commit_message>
<xml_diff>
--- a/Documents/Git Manual.docx
+++ b/Documents/Git Manual.docx
@@ -7,12 +7,7 @@
         <w:pStyle w:val="2"/>
       </w:pPr>
       <w:r>
-        <w:t xml:space="preserve">Git </w:t>
-      </w:r>
-      <w:bookmarkStart w:id="0" w:name="_GoBack"/>
-      <w:bookmarkEnd w:id="0"/>
-      <w:r>
-        <w:t>Manual</w:t>
+        <w:t>Git Manual</w:t>
       </w:r>
     </w:p>
     <w:p>
@@ -840,6 +835,8 @@
           <w:lang w:val="en-US"/>
         </w:rPr>
       </w:pPr>
+      <w:bookmarkStart w:id="0" w:name="_GoBack"/>
+      <w:bookmarkEnd w:id="0"/>
     </w:p>
     <w:p>
       <w:pPr>
@@ -848,6 +845,128 @@
           <w:ilvl w:val="0"/>
           <w:numId w:val="8"/>
         </w:numPr>
+        <w:rPr>
+          <w:rFonts w:hint="default"/>
+          <w:lang w:val="en-US"/>
+        </w:rPr>
+      </w:pPr>
+      <w:r>
+        <w:rPr>
+          <w:rFonts w:ascii="Helvetica" w:hAnsi="Helvetica" w:eastAsia="Helvetica" w:cs="Helvetica"/>
+          <w:i w:val="0"/>
+          <w:iCs w:val="0"/>
+          <w:caps w:val="0"/>
+          <w:spacing w:val="0"/>
+          <w:sz w:val="24"/>
+          <w:szCs w:val="24"/>
+          <w:vertAlign w:val="baseline"/>
+        </w:rPr>
+        <w:t xml:space="preserve">git reset </w:t>
+      </w:r>
+      <w:r>
+        <w:rPr>
+          <w:rFonts w:hint="default" w:ascii="Helvetica" w:hAnsi="Helvetica" w:eastAsia="Helvetica" w:cs="Helvetica"/>
+          <w:i w:val="0"/>
+          <w:iCs w:val="0"/>
+          <w:caps w:val="0"/>
+          <w:spacing w:val="0"/>
+          <w:sz w:val="24"/>
+          <w:szCs w:val="24"/>
+          <w:vertAlign w:val="baseline"/>
+        </w:rPr>
+        <w:t>--soft HEAD~1</w:t>
+      </w:r>
+    </w:p>
+    <w:p>
+      <w:pPr>
+        <w:rPr>
+          <w:rFonts w:hint="default"/>
+          <w:lang w:val="en-US"/>
+        </w:rPr>
+      </w:pPr>
+      <w:r>
+        <w:rPr>
+          <w:rFonts w:hint="default"/>
+          <w:lang w:val="en-US"/>
+        </w:rPr>
+        <w:t>Delete latest commit</w:t>
+      </w:r>
+    </w:p>
+    <w:p>
+      <w:pPr>
+        <w:rPr>
+          <w:rFonts w:hint="default"/>
+          <w:lang w:val="en-US"/>
+        </w:rPr>
+      </w:pPr>
+      <w:r>
+        <w:drawing>
+          <wp:inline distT="0" distB="0" distL="114300" distR="114300">
+            <wp:extent cx="5481320" cy="4977765"/>
+            <wp:effectExtent l="0" t="0" r="5080" b="13335"/>
+            <wp:docPr id="6" name="Picture 1"/>
+            <wp:cNvGraphicFramePr>
+              <a:graphicFrameLocks xmlns:a="http://schemas.openxmlformats.org/drawingml/2006/main" noChangeAspect="1"/>
+            </wp:cNvGraphicFramePr>
+            <a:graphic xmlns:a="http://schemas.openxmlformats.org/drawingml/2006/main">
+              <a:graphicData uri="http://schemas.openxmlformats.org/drawingml/2006/picture">
+                <pic:pic xmlns:pic="http://schemas.openxmlformats.org/drawingml/2006/picture">
+                  <pic:nvPicPr>
+                    <pic:cNvPr id="6" name="Picture 1"/>
+                    <pic:cNvPicPr>
+                      <a:picLocks noChangeAspect="1"/>
+                    </pic:cNvPicPr>
+                  </pic:nvPicPr>
+                  <pic:blipFill>
+                    <a:blip r:embed="rId8"/>
+                    <a:stretch>
+                      <a:fillRect/>
+                    </a:stretch>
+                  </pic:blipFill>
+                  <pic:spPr>
+                    <a:xfrm>
+                      <a:off x="0" y="0"/>
+                      <a:ext cx="5481320" cy="4977765"/>
+                    </a:xfrm>
+                    <a:prstGeom prst="rect">
+                      <a:avLst/>
+                    </a:prstGeom>
+                    <a:noFill/>
+                    <a:ln>
+                      <a:noFill/>
+                    </a:ln>
+                  </pic:spPr>
+                </pic:pic>
+              </a:graphicData>
+            </a:graphic>
+          </wp:inline>
+        </w:drawing>
+      </w:r>
+    </w:p>
+    <w:p>
+      <w:pPr>
+        <w:rPr>
+          <w:rFonts w:hint="default"/>
+          <w:lang w:val="en-US"/>
+        </w:rPr>
+      </w:pPr>
+    </w:p>
+    <w:p>
+      <w:pPr>
+        <w:rPr>
+          <w:rFonts w:hint="default"/>
+          <w:lang w:val="en-US"/>
+        </w:rPr>
+      </w:pPr>
+    </w:p>
+    <w:p>
+      <w:pPr>
+        <w:pStyle w:val="3"/>
+        <w:numPr>
+          <w:ilvl w:val="0"/>
+          <w:numId w:val="8"/>
+        </w:numPr>
+        <w:ind w:left="0" w:leftChars="0" w:firstLine="0" w:firstLineChars="0"/>
         <w:rPr>
           <w:rFonts w:hint="default"/>
           <w:lang w:val="en-US"/>
@@ -887,7 +1006,7 @@
                     </pic:cNvPicPr>
                   </pic:nvPicPr>
                   <pic:blipFill>
-                    <a:blip r:embed="rId8"/>
+                    <a:blip r:embed="rId9"/>
                     <a:stretch>
                       <a:fillRect/>
                     </a:stretch>
@@ -961,7 +1080,7 @@
                     </pic:cNvPicPr>
                   </pic:nvPicPr>
                   <pic:blipFill>
-                    <a:blip r:embed="rId9"/>
+                    <a:blip r:embed="rId10"/>
                     <a:stretch>
                       <a:fillRect/>
                     </a:stretch>
@@ -995,7 +1114,7 @@
           <w:rFonts w:hint="default"/>
           <w:lang w:val="en-US"/>
         </w:rPr>
-        <w:t>21</w:t>
+        <w:t>22</w:t>
       </w:r>
       <w:r>
         <w:t>. Steps to Start Working on a GitHub Project Using git clone</w:t>
@@ -1038,7 +1157,7 @@
                     </pic:cNvPicPr>
                   </pic:nvPicPr>
                   <pic:blipFill>
-                    <a:blip r:embed="rId10"/>
+                    <a:blip r:embed="rId11"/>
                     <a:stretch>
                       <a:fillRect/>
                     </a:stretch>
@@ -1137,7 +1256,7 @@
                     </pic:cNvPicPr>
                   </pic:nvPicPr>
                   <pic:blipFill>
-                    <a:blip r:embed="rId11"/>
+                    <a:blip r:embed="rId12"/>
                     <a:stretch>
                       <a:fillRect/>
                     </a:stretch>
@@ -1294,6 +1413,18 @@
 <file path=word/numbering.xml><?xml version="1.0" encoding="utf-8"?>
 <w:numbering xmlns:wpc="http://schemas.microsoft.com/office/word/2010/wordprocessingCanvas" xmlns:mc="http://schemas.openxmlformats.org/markup-compatibility/2006" xmlns:o="urn:schemas-microsoft-com:office:office" xmlns:r="http://schemas.openxmlformats.org/officeDocument/2006/relationships" xmlns:m="http://schemas.openxmlformats.org/officeDocument/2006/math" xmlns:v="urn:schemas-microsoft-com:vml" xmlns:wp14="http://schemas.microsoft.com/office/word/2010/wordprocessingDrawing" xmlns:wp="http://schemas.openxmlformats.org/drawingml/2006/wordprocessingDrawing" xmlns:w10="urn:schemas-microsoft-com:office:word" xmlns:w="http://schemas.openxmlformats.org/wordprocessingml/2006/main" xmlns:w14="http://schemas.microsoft.com/office/word/2010/wordml" xmlns:wpg="http://schemas.microsoft.com/office/word/2010/wordprocessingGroup" xmlns:wpi="http://schemas.microsoft.com/office/word/2010/wordprocessingInk" xmlns:wne="http://schemas.microsoft.com/office/word/2006/wordml" xmlns:wps="http://schemas.microsoft.com/office/word/2010/wordprocessingShape" xmlns:wpsCustomData="http://www.wps.cn/officeDocument/2013/wpsCustomData" mc:Ignorable="w14 wp14">
   <w:abstractNum w:abstractNumId="0">
+    <w:nsid w:val="80E389CF"/>
+    <w:multiLevelType w:val="singleLevel"/>
+    <w:tmpl w:val="80E389CF"/>
+    <w:lvl w:ilvl="0" w:tentative="0">
+      <w:start w:val="20"/>
+      <w:numFmt w:val="decimal"/>
+      <w:suff w:val="space"/>
+      <w:lvlText w:val="%1."/>
+      <w:lvlJc w:val="left"/>
+    </w:lvl>
+  </w:abstractNum>
+  <w:abstractNum w:abstractNumId="1">
     <w:nsid w:val="FFFFFF7E"/>
     <w:multiLevelType w:val="singleLevel"/>
     <w:tmpl w:val="FFFFFF7E"/>
@@ -1311,7 +1442,7 @@
       </w:pPr>
     </w:lvl>
   </w:abstractNum>
-  <w:abstractNum w:abstractNumId="1">
+  <w:abstractNum w:abstractNumId="2">
     <w:nsid w:val="FFFFFF7F"/>
     <w:multiLevelType w:val="singleLevel"/>
     <w:tmpl w:val="FFFFFF7F"/>
@@ -1329,7 +1460,7 @@
       </w:pPr>
     </w:lvl>
   </w:abstractNum>
-  <w:abstractNum w:abstractNumId="2">
+  <w:abstractNum w:abstractNumId="3">
     <w:nsid w:val="FFFFFF82"/>
     <w:multiLevelType w:val="singleLevel"/>
     <w:tmpl w:val="FFFFFF82"/>
@@ -1350,7 +1481,7 @@
       </w:rPr>
     </w:lvl>
   </w:abstractNum>
-  <w:abstractNum w:abstractNumId="3">
+  <w:abstractNum w:abstractNumId="4">
     <w:nsid w:val="FFFFFF83"/>
     <w:multiLevelType w:val="singleLevel"/>
     <w:tmpl w:val="FFFFFF83"/>
@@ -1371,7 +1502,7 @@
       </w:rPr>
     </w:lvl>
   </w:abstractNum>
-  <w:abstractNum w:abstractNumId="4">
+  <w:abstractNum w:abstractNumId="5">
     <w:nsid w:val="FFFFFF88"/>
     <w:multiLevelType w:val="singleLevel"/>
     <w:tmpl w:val="FFFFFF88"/>
@@ -1389,7 +1520,7 @@
       </w:pPr>
     </w:lvl>
   </w:abstractNum>
-  <w:abstractNum w:abstractNumId="5">
+  <w:abstractNum w:abstractNumId="6">
     <w:nsid w:val="FFFFFF89"/>
     <w:multiLevelType w:val="singleLevel"/>
     <w:tmpl w:val="FFFFFF89"/>
@@ -1408,18 +1539,6 @@
       <w:rPr>
         <w:rFonts w:hint="default" w:ascii="Symbol" w:hAnsi="Symbol"/>
       </w:rPr>
-    </w:lvl>
-  </w:abstractNum>
-  <w:abstractNum w:abstractNumId="6">
-    <w:nsid w:val="69FB0466"/>
-    <w:multiLevelType w:val="singleLevel"/>
-    <w:tmpl w:val="69FB0466"/>
-    <w:lvl w:ilvl="0" w:tentative="0">
-      <w:start w:val="20"/>
-      <w:numFmt w:val="decimal"/>
-      <w:suff w:val="space"/>
-      <w:lvlText w:val="%1."/>
-      <w:lvlJc w:val="left"/>
     </w:lvl>
   </w:abstractNum>
   <w:abstractNum w:abstractNumId="7">
@@ -1439,28 +1558,28 @@
     </w:lvl>
   </w:abstractNum>
   <w:num w:numId="1">
+    <w:abstractNumId w:val="6"/>
+  </w:num>
+  <w:num w:numId="2">
+    <w:abstractNumId w:val="4"/>
+  </w:num>
+  <w:num w:numId="3">
+    <w:abstractNumId w:val="3"/>
+  </w:num>
+  <w:num w:numId="4">
     <w:abstractNumId w:val="5"/>
   </w:num>
-  <w:num w:numId="2">
-    <w:abstractNumId w:val="3"/>
-  </w:num>
-  <w:num w:numId="3">
+  <w:num w:numId="5">
     <w:abstractNumId w:val="2"/>
   </w:num>
-  <w:num w:numId="4">
-    <w:abstractNumId w:val="4"/>
-  </w:num>
-  <w:num w:numId="5">
+  <w:num w:numId="6">
     <w:abstractNumId w:val="1"/>
-  </w:num>
-  <w:num w:numId="6">
-    <w:abstractNumId w:val="0"/>
   </w:num>
   <w:num w:numId="7">
     <w:abstractNumId w:val="7"/>
   </w:num>
   <w:num w:numId="8">
-    <w:abstractNumId w:val="6"/>
+    <w:abstractNumId w:val="0"/>
   </w:num>
 </w:numbering>
 </file>
@@ -1523,14 +1642,14 @@
     <w:lsdException w:uiPriority="99" w:name="table of authorities"/>
     <w:lsdException w:uiPriority="99" w:semiHidden="0" w:name="macro"/>
     <w:lsdException w:uiPriority="99" w:name="toa heading"/>
-    <w:lsdException w:uiPriority="99" w:semiHidden="0" w:name="List"/>
-    <w:lsdException w:uiPriority="99" w:semiHidden="0" w:name="List Bullet"/>
+    <w:lsdException w:qFormat="1" w:uiPriority="99" w:semiHidden="0" w:name="List"/>
+    <w:lsdException w:qFormat="1" w:uiPriority="99" w:semiHidden="0" w:name="List Bullet"/>
     <w:lsdException w:uiPriority="99" w:semiHidden="0" w:name="List Number"/>
-    <w:lsdException w:uiPriority="99" w:semiHidden="0" w:name="List 2"/>
-    <w:lsdException w:uiPriority="99" w:semiHidden="0" w:name="List 3"/>
+    <w:lsdException w:qFormat="1" w:uiPriority="99" w:semiHidden="0" w:name="List 2"/>
+    <w:lsdException w:qFormat="1" w:uiPriority="99" w:semiHidden="0" w:name="List 3"/>
     <w:lsdException w:uiPriority="99" w:name="List 4"/>
     <w:lsdException w:uiPriority="99" w:name="List 5"/>
-    <w:lsdException w:uiPriority="99" w:semiHidden="0" w:name="List Bullet 2"/>
+    <w:lsdException w:qFormat="1" w:uiPriority="99" w:semiHidden="0" w:name="List Bullet 2"/>
     <w:lsdException w:uiPriority="99" w:semiHidden="0" w:name="List Bullet 3"/>
     <w:lsdException w:uiPriority="99" w:name="List Bullet 4"/>
     <w:lsdException w:uiPriority="99" w:name="List Bullet 5"/>
@@ -1542,7 +1661,7 @@
     <w:lsdException w:uiPriority="99" w:name="Closing"/>
     <w:lsdException w:uiPriority="99" w:name="Signature"/>
     <w:lsdException w:qFormat="1" w:uiPriority="1" w:name="Default Paragraph Font"/>
-    <w:lsdException w:uiPriority="99" w:semiHidden="0" w:name="Body Text"/>
+    <w:lsdException w:qFormat="1" w:uiPriority="99" w:semiHidden="0" w:name="Body Text"/>
     <w:lsdException w:uiPriority="99" w:name="Body Text Indent"/>
     <w:lsdException w:uiPriority="99" w:semiHidden="0" w:name="List Continue"/>
     <w:lsdException w:uiPriority="99" w:semiHidden="0" w:name="List Continue 2"/>
@@ -1556,13 +1675,13 @@
     <w:lsdException w:uiPriority="99" w:name="Body Text First Indent"/>
     <w:lsdException w:uiPriority="99" w:name="Body Text First Indent 2"/>
     <w:lsdException w:uiPriority="99" w:name="Note Heading"/>
-    <w:lsdException w:uiPriority="99" w:semiHidden="0" w:name="Body Text 2"/>
-    <w:lsdException w:uiPriority="99" w:semiHidden="0" w:name="Body Text 3"/>
+    <w:lsdException w:qFormat="1" w:uiPriority="99" w:semiHidden="0" w:name="Body Text 2"/>
+    <w:lsdException w:qFormat="1" w:uiPriority="99" w:semiHidden="0" w:name="Body Text 3"/>
     <w:lsdException w:uiPriority="99" w:name="Body Text Indent 2"/>
     <w:lsdException w:uiPriority="99" w:name="Body Text Indent 3"/>
     <w:lsdException w:uiPriority="99" w:name="Block Text"/>
-    <w:lsdException w:uiPriority="99" w:name="Hyperlink"/>
-    <w:lsdException w:uiPriority="99" w:name="FollowedHyperlink"/>
+    <w:lsdException w:qFormat="1" w:uiPriority="99" w:name="Hyperlink"/>
+    <w:lsdException w:qFormat="1" w:uiPriority="99" w:name="FollowedHyperlink"/>
     <w:lsdException w:qFormat="1" w:unhideWhenUsed="0" w:uiPriority="22" w:semiHidden="0" w:name="Strong"/>
     <w:lsdException w:qFormat="1" w:unhideWhenUsed="0" w:uiPriority="20" w:semiHidden="0" w:name="Emphasis"/>
     <w:lsdException w:uiPriority="99" w:name="Document Map"/>
@@ -1572,14 +1691,14 @@
     <w:lsdException w:uiPriority="99" w:name="HTML Acronym"/>
     <w:lsdException w:uiPriority="99" w:name="HTML Address"/>
     <w:lsdException w:uiPriority="99" w:name="HTML Cite"/>
-    <w:lsdException w:uiPriority="99" w:name="HTML Code"/>
+    <w:lsdException w:qFormat="1" w:uiPriority="99" w:name="HTML Code"/>
     <w:lsdException w:uiPriority="99" w:name="HTML Definition"/>
     <w:lsdException w:uiPriority="99" w:name="HTML Keyboard"/>
     <w:lsdException w:uiPriority="99" w:name="HTML Preformatted"/>
     <w:lsdException w:uiPriority="99" w:name="HTML Sample"/>
     <w:lsdException w:uiPriority="99" w:name="HTML Typewriter"/>
     <w:lsdException w:uiPriority="99" w:name="HTML Variable"/>
-    <w:lsdException w:uiPriority="99" w:name="Normal Table"/>
+    <w:lsdException w:qFormat="1" w:uiPriority="99" w:name="Normal Table"/>
     <w:lsdException w:uiPriority="99" w:name="annotation subject"/>
     <w:lsdException w:uiPriority="99" w:name="Table Simple 1"/>
     <w:lsdException w:uiPriority="99" w:name="Table Simple 2"/>
@@ -1641,7 +1760,7 @@
     <w:lsdException w:qFormat="1" w:unhideWhenUsed="0" w:uiPriority="71" w:semiHidden="0" w:name="Colorful Shading"/>
     <w:lsdException w:unhideWhenUsed="0" w:uiPriority="72" w:semiHidden="0" w:name="Colorful List"/>
     <w:lsdException w:unhideWhenUsed="0" w:uiPriority="73" w:semiHidden="0" w:name="Colorful Grid"/>
-    <w:lsdException w:unhideWhenUsed="0" w:uiPriority="60" w:semiHidden="0" w:name="Light Shading Accent 1"/>
+    <w:lsdException w:qFormat="1" w:unhideWhenUsed="0" w:uiPriority="60" w:semiHidden="0" w:name="Light Shading Accent 1"/>
     <w:lsdException w:unhideWhenUsed="0" w:uiPriority="61" w:semiHidden="0" w:name="Light List Accent 1"/>
     <w:lsdException w:unhideWhenUsed="0" w:uiPriority="62" w:semiHidden="0" w:name="Light Grid Accent 1"/>
     <w:lsdException w:qFormat="1" w:unhideWhenUsed="0" w:uiPriority="63" w:semiHidden="0" w:name="Medium Shading 1 Accent 1"/>
@@ -1665,7 +1784,7 @@
     <w:lsdException w:unhideWhenUsed="0" w:uiPriority="64" w:semiHidden="0" w:name="Medium Shading 2 Accent 2"/>
     <w:lsdException w:unhideWhenUsed="0" w:uiPriority="65" w:semiHidden="0" w:name="Medium List 1 Accent 2"/>
     <w:lsdException w:unhideWhenUsed="0" w:uiPriority="66" w:semiHidden="0" w:name="Medium List 2 Accent 2"/>
-    <w:lsdException w:unhideWhenUsed="0" w:uiPriority="67" w:semiHidden="0" w:name="Medium Grid 1 Accent 2"/>
+    <w:lsdException w:qFormat="1" w:unhideWhenUsed="0" w:uiPriority="67" w:semiHidden="0" w:name="Medium Grid 1 Accent 2"/>
     <w:lsdException w:unhideWhenUsed="0" w:uiPriority="68" w:semiHidden="0" w:name="Medium Grid 2 Accent 2"/>
     <w:lsdException w:qFormat="1" w:unhideWhenUsed="0" w:uiPriority="69" w:semiHidden="0" w:name="Medium Grid 3 Accent 2"/>
     <w:lsdException w:qFormat="1" w:unhideWhenUsed="0" w:uiPriority="70" w:semiHidden="0" w:name="Dark List Accent 2"/>
@@ -1673,7 +1792,7 @@
     <w:lsdException w:unhideWhenUsed="0" w:uiPriority="72" w:semiHidden="0" w:name="Colorful List Accent 2"/>
     <w:lsdException w:unhideWhenUsed="0" w:uiPriority="73" w:semiHidden="0" w:name="Colorful Grid Accent 2"/>
     <w:lsdException w:unhideWhenUsed="0" w:uiPriority="60" w:semiHidden="0" w:name="Light Shading Accent 3"/>
-    <w:lsdException w:unhideWhenUsed="0" w:uiPriority="61" w:semiHidden="0" w:name="Light List Accent 3"/>
+    <w:lsdException w:qFormat="1" w:unhideWhenUsed="0" w:uiPriority="61" w:semiHidden="0" w:name="Light List Accent 3"/>
     <w:lsdException w:unhideWhenUsed="0" w:uiPriority="62" w:semiHidden="0" w:name="Light Grid Accent 3"/>
     <w:lsdException w:unhideWhenUsed="0" w:uiPriority="63" w:semiHidden="0" w:name="Medium Shading 1 Accent 3"/>
     <w:lsdException w:qFormat="1" w:unhideWhenUsed="0" w:uiPriority="64" w:semiHidden="0" w:name="Medium Shading 2 Accent 3"/>
@@ -1681,7 +1800,7 @@
     <w:lsdException w:qFormat="1" w:unhideWhenUsed="0" w:uiPriority="66" w:semiHidden="0" w:name="Medium List 2 Accent 3"/>
     <w:lsdException w:unhideWhenUsed="0" w:uiPriority="67" w:semiHidden="0" w:name="Medium Grid 1 Accent 3"/>
     <w:lsdException w:unhideWhenUsed="0" w:uiPriority="68" w:semiHidden="0" w:name="Medium Grid 2 Accent 3"/>
-    <w:lsdException w:unhideWhenUsed="0" w:uiPriority="69" w:semiHidden="0" w:name="Medium Grid 3 Accent 3"/>
+    <w:lsdException w:qFormat="1" w:unhideWhenUsed="0" w:uiPriority="69" w:semiHidden="0" w:name="Medium Grid 3 Accent 3"/>
     <w:lsdException w:unhideWhenUsed="0" w:uiPriority="70" w:semiHidden="0" w:name="Dark List Accent 3"/>
     <w:lsdException w:unhideWhenUsed="0" w:uiPriority="71" w:semiHidden="0" w:name="Colorful Shading Accent 3"/>
     <w:lsdException w:unhideWhenUsed="0" w:uiPriority="72" w:semiHidden="0" w:name="Colorful List Accent 3"/>
@@ -1708,13 +1827,13 @@
     <w:lsdException w:unhideWhenUsed="0" w:uiPriority="65" w:semiHidden="0" w:name="Medium List 1 Accent 5"/>
     <w:lsdException w:qFormat="1" w:unhideWhenUsed="0" w:uiPriority="66" w:semiHidden="0" w:name="Medium List 2 Accent 5"/>
     <w:lsdException w:unhideWhenUsed="0" w:uiPriority="67" w:semiHidden="0" w:name="Medium Grid 1 Accent 5"/>
-    <w:lsdException w:unhideWhenUsed="0" w:uiPriority="68" w:semiHidden="0" w:name="Medium Grid 2 Accent 5"/>
+    <w:lsdException w:qFormat="1" w:unhideWhenUsed="0" w:uiPriority="68" w:semiHidden="0" w:name="Medium Grid 2 Accent 5"/>
     <w:lsdException w:qFormat="1" w:unhideWhenUsed="0" w:uiPriority="69" w:semiHidden="0" w:name="Medium Grid 3 Accent 5"/>
     <w:lsdException w:unhideWhenUsed="0" w:uiPriority="70" w:semiHidden="0" w:name="Dark List Accent 5"/>
     <w:lsdException w:unhideWhenUsed="0" w:uiPriority="71" w:semiHidden="0" w:name="Colorful Shading Accent 5"/>
     <w:lsdException w:unhideWhenUsed="0" w:uiPriority="72" w:semiHidden="0" w:name="Colorful List Accent 5"/>
     <w:lsdException w:unhideWhenUsed="0" w:uiPriority="73" w:semiHidden="0" w:name="Colorful Grid Accent 5"/>
-    <w:lsdException w:unhideWhenUsed="0" w:uiPriority="60" w:semiHidden="0" w:name="Light Shading Accent 6"/>
+    <w:lsdException w:qFormat="1" w:unhideWhenUsed="0" w:uiPriority="60" w:semiHidden="0" w:name="Light Shading Accent 6"/>
     <w:lsdException w:unhideWhenUsed="0" w:uiPriority="61" w:semiHidden="0" w:name="Light List Accent 6"/>
     <w:lsdException w:unhideWhenUsed="0" w:uiPriority="62" w:semiHidden="0" w:name="Light Grid Accent 6"/>
     <w:lsdException w:unhideWhenUsed="0" w:uiPriority="63" w:semiHidden="0" w:name="Medium Shading 1 Accent 6"/>
@@ -1990,6 +2109,7 @@
     <w:name w:val="Normal Table"/>
     <w:semiHidden/>
     <w:unhideWhenUsed/>
+    <w:qFormat/>
     <w:uiPriority w:val="99"/>
     <w:tblPr>
       <w:tblCellMar>
@@ -2005,6 +2125,7 @@
     <w:basedOn w:val="1"/>
     <w:link w:val="147"/>
     <w:unhideWhenUsed/>
+    <w:qFormat/>
     <w:uiPriority w:val="99"/>
     <w:pPr>
       <w:spacing w:after="120"/>
@@ -2015,6 +2136,7 @@
     <w:basedOn w:val="1"/>
     <w:link w:val="148"/>
     <w:unhideWhenUsed/>
+    <w:qFormat/>
     <w:uiPriority w:val="99"/>
     <w:pPr>
       <w:spacing w:after="120" w:line="480" w:lineRule="auto"/>
@@ -2025,6 +2147,7 @@
     <w:basedOn w:val="1"/>
     <w:link w:val="149"/>
     <w:unhideWhenUsed/>
+    <w:qFormat/>
     <w:uiPriority w:val="99"/>
     <w:pPr>
       <w:spacing w:after="120"/>
@@ -2073,6 +2196,7 @@
     <w:basedOn w:val="11"/>
     <w:semiHidden/>
     <w:unhideWhenUsed/>
+    <w:qFormat/>
     <w:uiPriority w:val="99"/>
     <w:rPr>
       <w:color w:val="800080"/>
@@ -2114,6 +2238,7 @@
     <w:basedOn w:val="11"/>
     <w:semiHidden/>
     <w:unhideWhenUsed/>
+    <w:qFormat/>
     <w:uiPriority w:val="99"/>
     <w:rPr>
       <w:rFonts w:ascii="Courier New" w:hAnsi="Courier New" w:cs="Courier New"/>
@@ -2126,6 +2251,7 @@
     <w:basedOn w:val="11"/>
     <w:semiHidden/>
     <w:unhideWhenUsed/>
+    <w:qFormat/>
     <w:uiPriority w:val="99"/>
     <w:rPr>
       <w:color w:val="0000FF"/>
@@ -2136,6 +2262,7 @@
     <w:name w:val="List"/>
     <w:basedOn w:val="1"/>
     <w:unhideWhenUsed/>
+    <w:qFormat/>
     <w:uiPriority w:val="99"/>
     <w:pPr>
       <w:ind w:left="360" w:hanging="360"/>
@@ -2146,6 +2273,7 @@
     <w:name w:val="List 2"/>
     <w:basedOn w:val="1"/>
     <w:unhideWhenUsed/>
+    <w:qFormat/>
     <w:uiPriority w:val="99"/>
     <w:pPr>
       <w:ind w:left="720" w:hanging="360"/>
@@ -2156,6 +2284,7 @@
     <w:name w:val="List 3"/>
     <w:basedOn w:val="1"/>
     <w:unhideWhenUsed/>
+    <w:qFormat/>
     <w:uiPriority w:val="99"/>
     <w:pPr>
       <w:ind w:left="1080" w:hanging="360"/>
@@ -2166,6 +2295,7 @@
     <w:name w:val="List Bullet"/>
     <w:basedOn w:val="1"/>
     <w:unhideWhenUsed/>
+    <w:qFormat/>
     <w:uiPriority w:val="99"/>
     <w:pPr>
       <w:numPr>
@@ -2179,6 +2309,7 @@
     <w:name w:val="List Bullet 2"/>
     <w:basedOn w:val="1"/>
     <w:unhideWhenUsed/>
+    <w:qFormat/>
     <w:uiPriority w:val="99"/>
     <w:pPr>
       <w:numPr>
@@ -2478,6 +2609,7 @@
   <w:style w:type="table" w:styleId="41">
     <w:name w:val="Light Shading Accent 1"/>
     <w:basedOn w:val="12"/>
+    <w:qFormat/>
     <w:uiPriority w:val="60"/>
     <w:pPr>
       <w:spacing w:after="0" w:line="240" w:lineRule="auto"/>
@@ -2973,6 +3105,7 @@
   <w:style w:type="table" w:styleId="46">
     <w:name w:val="Light Shading Accent 6"/>
     <w:basedOn w:val="12"/>
+    <w:qFormat/>
     <w:uiPriority w:val="60"/>
     <w:pPr>
       <w:spacing w:after="0" w:line="240" w:lineRule="auto"/>
@@ -3351,6 +3484,7 @@
   <w:style w:type="table" w:styleId="50">
     <w:name w:val="Light List Accent 3"/>
     <w:basedOn w:val="12"/>
+    <w:qFormat/>
     <w:uiPriority w:val="61"/>
     <w:pPr>
       <w:spacing w:after="0" w:line="240" w:lineRule="auto"/>
@@ -8191,6 +8325,7 @@
   <w:style w:type="table" w:styleId="91">
     <w:name w:val="Medium Grid 1 Accent 2"/>
     <w:basedOn w:val="12"/>
+    <w:qFormat/>
     <w:uiPriority w:val="67"/>
     <w:pPr>
       <w:spacing w:after="0" w:line="240" w:lineRule="auto"/>
@@ -9266,6 +9401,7 @@
   <w:style w:type="table" w:styleId="101">
     <w:name w:val="Medium Grid 2 Accent 5"/>
     <w:basedOn w:val="12"/>
+    <w:qFormat/>
     <w:uiPriority w:val="68"/>
     <w:pPr>
       <w:spacing w:after="0" w:line="240" w:lineRule="auto"/>
@@ -10030,6 +10166,7 @@
   <w:style w:type="table" w:styleId="106">
     <w:name w:val="Medium Grid 3 Accent 3"/>
     <w:basedOn w:val="12"/>
+    <w:qFormat/>
     <w:uiPriority w:val="69"/>
     <w:pPr>
       <w:spacing w:after="0" w:line="240" w:lineRule="auto"/>
@@ -13919,18 +14056,21 @@
     <w:name w:val="Body Text Char"/>
     <w:basedOn w:val="11"/>
     <w:link w:val="13"/>
+    <w:qFormat/>
     <w:uiPriority w:val="99"/>
   </w:style>
   <w:style w:type="character" w:customStyle="1" w:styleId="148">
     <w:name w:val="Body Text 2 Char"/>
     <w:basedOn w:val="11"/>
     <w:link w:val="14"/>
+    <w:qFormat/>
     <w:uiPriority w:val="99"/>
   </w:style>
   <w:style w:type="character" w:customStyle="1" w:styleId="149">
     <w:name w:val="Body Text 3 Char"/>
     <w:basedOn w:val="11"/>
     <w:link w:val="15"/>
+    <w:qFormat/>
     <w:uiPriority w:val="99"/>
     <w:rPr>
       <w:sz w:val="16"/>
@@ -13941,6 +14081,7 @@
     <w:name w:val="Macro Text Char"/>
     <w:basedOn w:val="11"/>
     <w:link w:val="35"/>
+    <w:qFormat/>
     <w:uiPriority w:val="99"/>
     <w:rPr>
       <w:rFonts w:ascii="Courier" w:hAnsi="Courier"/>
@@ -13970,6 +14111,7 @@
     <w:name w:val="Quote Char"/>
     <w:basedOn w:val="11"/>
     <w:link w:val="151"/>
+    <w:qFormat/>
     <w:uiPriority w:val="29"/>
     <w:rPr>
       <w:i/>
@@ -13987,6 +14129,7 @@
     <w:basedOn w:val="11"/>
     <w:link w:val="5"/>
     <w:semiHidden/>
+    <w:qFormat/>
     <w:uiPriority w:val="9"/>
     <w:rPr>
       <w:rFonts w:asciiTheme="majorHAnsi" w:hAnsiTheme="majorHAnsi" w:eastAsiaTheme="majorEastAsia" w:cstheme="majorBidi"/>
@@ -14007,6 +14150,7 @@
     <w:basedOn w:val="11"/>
     <w:link w:val="6"/>
     <w:semiHidden/>
+    <w:qFormat/>
     <w:uiPriority w:val="9"/>
     <w:rPr>
       <w:rFonts w:asciiTheme="majorHAnsi" w:hAnsiTheme="majorHAnsi" w:eastAsiaTheme="majorEastAsia" w:cstheme="majorBidi"/>
@@ -14018,6 +14162,7 @@
     <w:basedOn w:val="11"/>
     <w:link w:val="7"/>
     <w:semiHidden/>
+    <w:qFormat/>
     <w:uiPriority w:val="9"/>
     <w:rPr>
       <w:rFonts w:asciiTheme="majorHAnsi" w:hAnsiTheme="majorHAnsi" w:eastAsiaTheme="majorEastAsia" w:cstheme="majorBidi"/>
@@ -14031,6 +14176,7 @@
     <w:basedOn w:val="11"/>
     <w:link w:val="8"/>
     <w:semiHidden/>
+    <w:qFormat/>
     <w:uiPriority w:val="9"/>
     <w:rPr>
       <w:rFonts w:asciiTheme="majorHAnsi" w:hAnsiTheme="majorHAnsi" w:eastAsiaTheme="majorEastAsia" w:cstheme="majorBidi"/>
@@ -14052,6 +14198,7 @@
     <w:basedOn w:val="11"/>
     <w:link w:val="9"/>
     <w:semiHidden/>
+    <w:qFormat/>
     <w:uiPriority w:val="9"/>
     <w:rPr>
       <w:rFonts w:asciiTheme="majorHAnsi" w:hAnsiTheme="majorHAnsi" w:eastAsiaTheme="majorEastAsia" w:cstheme="majorBidi"/>
@@ -14070,6 +14217,7 @@
     <w:basedOn w:val="11"/>
     <w:link w:val="10"/>
     <w:semiHidden/>
+    <w:qFormat/>
     <w:uiPriority w:val="9"/>
     <w:rPr>
       <w:rFonts w:asciiTheme="majorHAnsi" w:hAnsiTheme="majorHAnsi" w:eastAsiaTheme="majorEastAsia" w:cstheme="majorBidi"/>
@@ -14119,6 +14267,7 @@
     <w:name w:val="Intense Quote Char"/>
     <w:basedOn w:val="11"/>
     <w:link w:val="159"/>
+    <w:qFormat/>
     <w:uiPriority w:val="30"/>
     <w:rPr>
       <w:b/>

</xml_diff>